<commit_message>
hiddddhihi hola \ \
kf
</commit_message>
<xml_diff>
--- a/sample.docx
+++ b/sample.docx
@@ -4,7 +4,16 @@
   <w:body>
     <w:p>
       <w:r>
-        <w:t>hihih</w:t>
+        <w:t>H</w:t>
+      </w:r>
+      <w:r>
+        <w:t>ihih</w:t>
+      </w:r>
+    </w:p>
+    <w:p/>
+    <w:p>
+      <w:r>
+        <w:t>hihihS</w:t>
       </w:r>
     </w:p>
     <w:sectPr>
@@ -176,6 +185,7 @@
   <w:style w:type="paragraph" w:default="1" w:styleId="Normal">
     <w:name w:val="Normal"/>
     <w:qFormat/>
+    <w:rsid w:val="00D87142"/>
   </w:style>
   <w:style w:type="character" w:default="1" w:styleId="DefaultParagraphFont">
     <w:name w:val="Default Paragraph Font"/>

</xml_diff>